<commit_message>
added a couple of push buttons, some more documentation etc.
</commit_message>
<xml_diff>
--- a/Docs/DevBoard_Datasheet.docx
+++ b/Docs/DevBoard_Datasheet.docx
@@ -1272,7 +1272,13 @@
               <w:rPr>
                 <w:lang w:val="en-US"/>
               </w:rPr>
-              <w:t>0xE001 4000</w:t>
+              <w:t>0xE001 8</w:t>
+            </w:r>
+            <w:r>
+              <w:rPr>
+                <w:lang w:val="en-US"/>
+              </w:rPr>
+              <w:t>000</w:t>
             </w:r>
           </w:p>
         </w:tc>
@@ -1350,96 +1356,7 @@
               <w:rPr>
                 <w:lang w:val="en-US"/>
               </w:rPr>
-              <w:t>0xE001</w:t>
-            </w:r>
-            <w:r>
-              <w:rPr>
-                <w:lang w:val="en-US"/>
-              </w:rPr>
-              <w:t xml:space="preserve"> 0000</w:t>
-            </w:r>
-          </w:p>
-        </w:tc>
-      </w:tr>
-      <w:tr>
-        <w:tc>
-          <w:tcPr>
-            <w:tcW w:w="959" w:type="dxa"/>
-            <w:tcBorders>
-              <w:top w:val="nil"/>
-              <w:left w:val="nil"/>
-              <w:bottom w:val="nil"/>
-            </w:tcBorders>
-          </w:tcPr>
-          <w:p>
-            <w:pPr>
-              <w:rPr>
-                <w:lang w:val="en-US"/>
-              </w:rPr>
-            </w:pPr>
-          </w:p>
-        </w:tc>
-        <w:tc>
-          <w:tcPr>
-            <w:tcW w:w="6946" w:type="dxa"/>
-            <w:shd w:val="clear" w:color="auto" w:fill="FFFFFF" w:themeFill="background1"/>
-            <w:vAlign w:val="center"/>
-          </w:tcPr>
-          <w:p>
-            <w:pPr>
-              <w:jc w:val="center"/>
-              <w:rPr>
-                <w:lang w:val="en-US"/>
-              </w:rPr>
-            </w:pPr>
-            <w:r>
-              <w:rPr>
-                <w:lang w:val="en-US"/>
-              </w:rPr>
-              <w:t>LCD</w:t>
-            </w:r>
-          </w:p>
-        </w:tc>
-        <w:tc>
-          <w:tcPr>
-            <w:tcW w:w="1383" w:type="dxa"/>
-            <w:tcBorders>
-              <w:top w:val="nil"/>
-              <w:bottom w:val="nil"/>
-              <w:right w:val="nil"/>
-            </w:tcBorders>
-          </w:tcPr>
-          <w:p>
-            <w:pPr>
-              <w:rPr>
-                <w:lang w:val="en-US"/>
-              </w:rPr>
-            </w:pPr>
-          </w:p>
-          <w:p>
-            <w:pPr>
-              <w:rPr>
-                <w:lang w:val="en-US"/>
-              </w:rPr>
-            </w:pPr>
-          </w:p>
-          <w:p>
-            <w:pPr>
-              <w:rPr>
-                <w:lang w:val="en-US"/>
-              </w:rPr>
-            </w:pPr>
-            <w:r>
-              <w:rPr>
-                <w:lang w:val="en-US"/>
-              </w:rPr>
-              <w:t>0xE000 C</w:t>
-            </w:r>
-            <w:r>
-              <w:rPr>
-                <w:lang w:val="en-US"/>
-              </w:rPr>
-              <w:t>000</w:t>
+              <w:t>0xE001 4000</w:t>
             </w:r>
           </w:p>
         </w:tc>
@@ -1463,22 +1380,6 @@
               </w:rPr>
             </w:pPr>
           </w:p>
-          <w:p>
-            <w:pPr>
-              <w:jc w:val="right"/>
-              <w:rPr>
-                <w:lang w:val="en-US"/>
-              </w:rPr>
-            </w:pPr>
-          </w:p>
-          <w:p>
-            <w:pPr>
-              <w:jc w:val="right"/>
-              <w:rPr>
-                <w:lang w:val="en-US"/>
-              </w:rPr>
-            </w:pPr>
-          </w:p>
         </w:tc>
         <w:tc>
           <w:tcPr>
@@ -1496,7 +1397,7 @@
               <w:rPr>
                 <w:lang w:val="en-US"/>
               </w:rPr>
-              <w:t>LED0-8</w:t>
+              <w:t>BUTTON0-9</w:t>
             </w:r>
           </w:p>
         </w:tc>
@@ -1533,13 +1434,7 @@
               <w:rPr>
                 <w:lang w:val="en-US"/>
               </w:rPr>
-              <w:t>0xE000 8</w:t>
-            </w:r>
-            <w:r>
-              <w:rPr>
-                <w:lang w:val="en-US"/>
-              </w:rPr>
-              <w:t>000</w:t>
+              <w:t>0xE001 0000</w:t>
             </w:r>
           </w:p>
         </w:tc>
@@ -1556,7 +1451,6 @@
           </w:tcPr>
           <w:p>
             <w:pPr>
-              <w:jc w:val="center"/>
               <w:rPr>
                 <w:lang w:val="en-US"/>
               </w:rPr>
@@ -1580,7 +1474,7 @@
               <w:rPr>
                 <w:lang w:val="en-US"/>
               </w:rPr>
-              <w:t>UART1</w:t>
+              <w:t>LCD</w:t>
             </w:r>
           </w:p>
         </w:tc>
@@ -1617,13 +1511,179 @@
               <w:rPr>
                 <w:lang w:val="en-US"/>
               </w:rPr>
-              <w:t>0xE000 4</w:t>
-            </w:r>
-            <w:r>
-              <w:rPr>
-                <w:lang w:val="en-US"/>
-              </w:rPr>
-              <w:t>000</w:t>
+              <w:t>0xE000 C000</w:t>
+            </w:r>
+          </w:p>
+        </w:tc>
+      </w:tr>
+      <w:tr>
+        <w:tc>
+          <w:tcPr>
+            <w:tcW w:w="959" w:type="dxa"/>
+            <w:tcBorders>
+              <w:top w:val="nil"/>
+              <w:left w:val="nil"/>
+              <w:bottom w:val="nil"/>
+            </w:tcBorders>
+            <w:vAlign w:val="bottom"/>
+          </w:tcPr>
+          <w:p>
+            <w:pPr>
+              <w:jc w:val="right"/>
+              <w:rPr>
+                <w:lang w:val="en-US"/>
+              </w:rPr>
+            </w:pPr>
+          </w:p>
+          <w:p>
+            <w:pPr>
+              <w:jc w:val="right"/>
+              <w:rPr>
+                <w:lang w:val="en-US"/>
+              </w:rPr>
+            </w:pPr>
+          </w:p>
+          <w:p>
+            <w:pPr>
+              <w:jc w:val="right"/>
+              <w:rPr>
+                <w:lang w:val="en-US"/>
+              </w:rPr>
+            </w:pPr>
+          </w:p>
+        </w:tc>
+        <w:tc>
+          <w:tcPr>
+            <w:tcW w:w="6946" w:type="dxa"/>
+            <w:vAlign w:val="center"/>
+          </w:tcPr>
+          <w:p>
+            <w:pPr>
+              <w:jc w:val="center"/>
+              <w:rPr>
+                <w:lang w:val="en-US"/>
+              </w:rPr>
+            </w:pPr>
+            <w:r>
+              <w:rPr>
+                <w:lang w:val="en-US"/>
+              </w:rPr>
+              <w:t>LED0-8</w:t>
+            </w:r>
+          </w:p>
+        </w:tc>
+        <w:tc>
+          <w:tcPr>
+            <w:tcW w:w="1383" w:type="dxa"/>
+            <w:tcBorders>
+              <w:top w:val="nil"/>
+              <w:bottom w:val="nil"/>
+              <w:right w:val="nil"/>
+            </w:tcBorders>
+          </w:tcPr>
+          <w:p>
+            <w:pPr>
+              <w:rPr>
+                <w:lang w:val="en-US"/>
+              </w:rPr>
+            </w:pPr>
+          </w:p>
+          <w:p>
+            <w:pPr>
+              <w:rPr>
+                <w:lang w:val="en-US"/>
+              </w:rPr>
+            </w:pPr>
+          </w:p>
+          <w:p>
+            <w:pPr>
+              <w:rPr>
+                <w:lang w:val="en-US"/>
+              </w:rPr>
+            </w:pPr>
+            <w:r>
+              <w:rPr>
+                <w:lang w:val="en-US"/>
+              </w:rPr>
+              <w:t>0xE000 8000</w:t>
+            </w:r>
+          </w:p>
+        </w:tc>
+      </w:tr>
+      <w:tr>
+        <w:tc>
+          <w:tcPr>
+            <w:tcW w:w="959" w:type="dxa"/>
+            <w:tcBorders>
+              <w:top w:val="nil"/>
+              <w:left w:val="nil"/>
+              <w:bottom w:val="nil"/>
+            </w:tcBorders>
+          </w:tcPr>
+          <w:p>
+            <w:pPr>
+              <w:jc w:val="center"/>
+              <w:rPr>
+                <w:lang w:val="en-US"/>
+              </w:rPr>
+            </w:pPr>
+          </w:p>
+        </w:tc>
+        <w:tc>
+          <w:tcPr>
+            <w:tcW w:w="6946" w:type="dxa"/>
+            <w:shd w:val="clear" w:color="auto" w:fill="FFFFFF" w:themeFill="background1"/>
+            <w:vAlign w:val="center"/>
+          </w:tcPr>
+          <w:p>
+            <w:pPr>
+              <w:jc w:val="center"/>
+              <w:rPr>
+                <w:lang w:val="en-US"/>
+              </w:rPr>
+            </w:pPr>
+            <w:r>
+              <w:rPr>
+                <w:lang w:val="en-US"/>
+              </w:rPr>
+              <w:t>UART1</w:t>
+            </w:r>
+          </w:p>
+        </w:tc>
+        <w:tc>
+          <w:tcPr>
+            <w:tcW w:w="1383" w:type="dxa"/>
+            <w:tcBorders>
+              <w:top w:val="nil"/>
+              <w:bottom w:val="nil"/>
+              <w:right w:val="nil"/>
+            </w:tcBorders>
+          </w:tcPr>
+          <w:p>
+            <w:pPr>
+              <w:rPr>
+                <w:lang w:val="en-US"/>
+              </w:rPr>
+            </w:pPr>
+          </w:p>
+          <w:p>
+            <w:pPr>
+              <w:rPr>
+                <w:lang w:val="en-US"/>
+              </w:rPr>
+            </w:pPr>
+          </w:p>
+          <w:p>
+            <w:pPr>
+              <w:rPr>
+                <w:lang w:val="en-US"/>
+              </w:rPr>
+            </w:pPr>
+            <w:r>
+              <w:rPr>
+                <w:lang w:val="en-US"/>
+              </w:rPr>
+              <w:t>0xE000 4000</w:t>
             </w:r>
           </w:p>
         </w:tc>
@@ -4360,16 +4420,7 @@
                 <w:szCs w:val="24"/>
                 <w:lang w:val="en-US"/>
               </w:rPr>
-              <w:t xml:space="preserve"> </w:t>
-            </w:r>
-            <w:r>
-              <w:rPr>
-                <w:rFonts w:ascii="Consolas" w:hAnsi="Consolas" w:cs="Consolas"/>
-                <w:sz w:val="24"/>
-                <w:szCs w:val="24"/>
-                <w:lang w:val="en-US"/>
-              </w:rPr>
-              <w:t>C</w:t>
+              <w:t xml:space="preserve"> C</w:t>
             </w:r>
             <w:r>
               <w:rPr>
@@ -4465,16 +4516,7 @@
                 <w:szCs w:val="24"/>
                 <w:lang w:val="en-US"/>
               </w:rPr>
-              <w:t xml:space="preserve"> </w:t>
-            </w:r>
-            <w:r>
-              <w:rPr>
-                <w:rFonts w:ascii="Consolas" w:hAnsi="Consolas" w:cs="Consolas"/>
-                <w:sz w:val="24"/>
-                <w:szCs w:val="24"/>
-                <w:lang w:val="en-US"/>
-              </w:rPr>
-              <w:t>C</w:t>
+              <w:t xml:space="preserve"> C</w:t>
             </w:r>
             <w:r>
               <w:rPr>
@@ -4498,6 +4540,13 @@
         </w:tc>
       </w:tr>
     </w:tbl>
+    <w:p>
+      <w:pPr>
+        <w:rPr>
+          <w:lang w:val="en-US"/>
+        </w:rPr>
+      </w:pPr>
+    </w:p>
     <w:p>
       <w:pPr>
         <w:rPr>
@@ -4510,7 +4559,7 @@
         <w:pStyle w:val="S3"/>
       </w:pPr>
       <w:r>
-        <w:t>Programmable Interrupt Controller</w:t>
+        <w:t>BUTTON0-9</w:t>
       </w:r>
     </w:p>
     <w:p>
@@ -4530,55 +4579,7 @@
         <w:rPr>
           <w:lang w:val="en-US"/>
         </w:rPr>
-        <w:t>The PIC is modeled a</w:t>
-      </w:r>
-      <w:r>
-        <w:rPr>
-          <w:lang w:val="en-US"/>
-        </w:rPr>
-        <w:t>fter the PIC used in Samsung's S3C4510B</w:t>
-      </w:r>
-      <w:r>
-        <w:rPr>
-          <w:lang w:val="en-US"/>
-        </w:rPr>
-        <w:t xml:space="preserve"> </w:t>
-      </w:r>
-      <w:r>
-        <w:rPr>
-          <w:lang w:val="en-US"/>
-        </w:rPr>
-        <w:t>microcontroller (also known as KS32C50100).</w:t>
-      </w:r>
-      <w:r>
-        <w:rPr>
-          <w:lang w:val="en-US"/>
-        </w:rPr>
-        <w:t xml:space="preserve"> For a detailed description of the exposed HW registers and how to configure the PIC, take a look at the </w:t>
-      </w:r>
-      <w:r>
-        <w:rPr>
-          <w:lang w:val="en-US"/>
-        </w:rPr>
-        <w:t>S3C4510B</w:t>
-      </w:r>
-      <w:r>
-        <w:rPr>
-          <w:lang w:val="en-US"/>
-        </w:rPr>
-        <w:t xml:space="preserve"> Datasheet, Chapter 13 (</w:t>
-      </w:r>
-      <w:r>
-        <w:rPr>
-          <w:lang w:val="en-US"/>
-        </w:rPr>
-        <w:t>Interrupt Controller</w:t>
-      </w:r>
-      <w:r>
-        <w:rPr>
-          <w:lang w:val="en-US"/>
-        </w:rPr>
-        <w:t>).</w:t>
+        <w:t xml:space="preserve">The status of the Push Buttons can be queried by polling the respective bit of the Button Status Register. If the button is pressed the bit will be set, otherwise it will be cleared. The least significant bit (LSB) corresponds to button 0. </w:t>
       </w:r>
     </w:p>
     <w:p>
@@ -4638,6 +4639,217 @@
                 <w:szCs w:val="24"/>
                 <w:lang w:val="en-US"/>
               </w:rPr>
+              <w:t>BTNSTATUS</w:t>
+            </w:r>
+          </w:p>
+        </w:tc>
+        <w:tc>
+          <w:tcPr>
+            <w:tcW w:w="5211" w:type="dxa"/>
+          </w:tcPr>
+          <w:p>
+            <w:pPr>
+              <w:rPr>
+                <w:i/>
+                <w:sz w:val="24"/>
+                <w:szCs w:val="24"/>
+                <w:lang w:val="en-US"/>
+              </w:rPr>
+            </w:pPr>
+            <w:r>
+              <w:rPr>
+                <w:i/>
+                <w:sz w:val="24"/>
+                <w:szCs w:val="24"/>
+                <w:lang w:val="en-US"/>
+              </w:rPr>
+              <w:t>Button Status Register</w:t>
+            </w:r>
+          </w:p>
+        </w:tc>
+        <w:tc>
+          <w:tcPr>
+            <w:tcW w:w="1701" w:type="dxa"/>
+          </w:tcPr>
+          <w:p>
+            <w:pPr>
+              <w:jc w:val="right"/>
+              <w:rPr>
+                <w:rFonts w:ascii="Consolas" w:hAnsi="Consolas" w:cs="Consolas"/>
+                <w:sz w:val="24"/>
+                <w:szCs w:val="24"/>
+                <w:lang w:val="en-US"/>
+              </w:rPr>
+            </w:pPr>
+            <w:r>
+              <w:rPr>
+                <w:rFonts w:ascii="Consolas" w:hAnsi="Consolas" w:cs="Consolas"/>
+                <w:sz w:val="24"/>
+                <w:szCs w:val="24"/>
+                <w:lang w:val="en-US"/>
+              </w:rPr>
+              <w:t xml:space="preserve">0xE001 </w:t>
+            </w:r>
+            <w:r>
+              <w:rPr>
+                <w:rFonts w:ascii="Consolas" w:hAnsi="Consolas" w:cs="Consolas"/>
+                <w:sz w:val="24"/>
+                <w:szCs w:val="24"/>
+                <w:lang w:val="en-US"/>
+              </w:rPr>
+              <w:t>0000</w:t>
+            </w:r>
+          </w:p>
+        </w:tc>
+      </w:tr>
+    </w:tbl>
+    <w:p>
+      <w:pPr>
+        <w:rPr>
+          <w:lang w:val="en-US"/>
+        </w:rPr>
+      </w:pPr>
+    </w:p>
+    <w:p>
+      <w:pPr>
+        <w:rPr>
+          <w:lang w:val="en-US"/>
+        </w:rPr>
+      </w:pPr>
+    </w:p>
+    <w:p>
+      <w:pPr>
+        <w:pStyle w:val="S3"/>
+      </w:pPr>
+      <w:r>
+        <w:t>Programmable Interrupt Controller</w:t>
+      </w:r>
+    </w:p>
+    <w:p>
+      <w:pPr>
+        <w:rPr>
+          <w:lang w:val="en-US"/>
+        </w:rPr>
+      </w:pPr>
+    </w:p>
+    <w:p>
+      <w:pPr>
+        <w:rPr>
+          <w:lang w:val="en-US"/>
+        </w:rPr>
+      </w:pPr>
+      <w:r>
+        <w:rPr>
+          <w:lang w:val="en-US"/>
+        </w:rPr>
+        <w:t>The PIC is modeled a</w:t>
+      </w:r>
+      <w:r>
+        <w:rPr>
+          <w:lang w:val="en-US"/>
+        </w:rPr>
+        <w:t>fter the PIC used in Samsung's S3C4510B</w:t>
+      </w:r>
+      <w:r>
+        <w:rPr>
+          <w:lang w:val="en-US"/>
+        </w:rPr>
+        <w:t xml:space="preserve"> </w:t>
+      </w:r>
+      <w:r>
+        <w:rPr>
+          <w:lang w:val="en-US"/>
+        </w:rPr>
+        <w:t>microcontroller (also known as KS32C50100).</w:t>
+      </w:r>
+      <w:r>
+        <w:rPr>
+          <w:lang w:val="en-US"/>
+        </w:rPr>
+        <w:t xml:space="preserve"> For a detailed description of the exposed HW registers and how to configure the PIC, take a look at the </w:t>
+      </w:r>
+      <w:r>
+        <w:rPr>
+          <w:lang w:val="en-US"/>
+        </w:rPr>
+        <w:t>S3C4510B</w:t>
+      </w:r>
+      <w:r>
+        <w:rPr>
+          <w:lang w:val="en-US"/>
+        </w:rPr>
+        <w:t xml:space="preserve"> Datasheet, Chapter 13 (</w:t>
+      </w:r>
+      <w:r>
+        <w:rPr>
+          <w:lang w:val="en-US"/>
+        </w:rPr>
+        <w:t>Interrupt Controller</w:t>
+      </w:r>
+      <w:r>
+        <w:rPr>
+          <w:lang w:val="en-US"/>
+        </w:rPr>
+        <w:t>).</w:t>
+      </w:r>
+    </w:p>
+    <w:p>
+      <w:pPr>
+        <w:rPr>
+          <w:lang w:val="en-US"/>
+        </w:rPr>
+      </w:pPr>
+    </w:p>
+    <w:p>
+      <w:pPr>
+        <w:rPr>
+          <w:lang w:val="en-US"/>
+        </w:rPr>
+      </w:pPr>
+    </w:p>
+    <w:tbl>
+      <w:tblPr>
+        <w:tblStyle w:val="Tabellengitternetz"/>
+        <w:tblW w:w="9322" w:type="dxa"/>
+        <w:tblBorders>
+          <w:top w:val="none" w:sz="0" w:space="0" w:color="auto"/>
+          <w:left w:val="none" w:sz="0" w:space="0" w:color="auto"/>
+          <w:bottom w:val="none" w:sz="0" w:space="0" w:color="auto"/>
+          <w:right w:val="none" w:sz="0" w:space="0" w:color="auto"/>
+          <w:insideH w:val="none" w:sz="0" w:space="0" w:color="auto"/>
+          <w:insideV w:val="none" w:sz="0" w:space="0" w:color="auto"/>
+        </w:tblBorders>
+        <w:tblLook w:val="04A0"/>
+      </w:tblPr>
+      <w:tblGrid>
+        <w:gridCol w:w="2410"/>
+        <w:gridCol w:w="5211"/>
+        <w:gridCol w:w="1701"/>
+      </w:tblGrid>
+      <w:tr>
+        <w:trPr>
+          <w:trHeight w:val="290"/>
+        </w:trPr>
+        <w:tc>
+          <w:tcPr>
+            <w:tcW w:w="2410" w:type="dxa"/>
+          </w:tcPr>
+          <w:p>
+            <w:pPr>
+              <w:rPr>
+                <w:b/>
+                <w:sz w:val="24"/>
+                <w:szCs w:val="24"/>
+                <w:lang w:val="en-US"/>
+              </w:rPr>
+            </w:pPr>
+            <w:r>
+              <w:rPr>
+                <w:b/>
+                <w:sz w:val="24"/>
+                <w:szCs w:val="24"/>
+                <w:lang w:val="en-US"/>
+              </w:rPr>
               <w:t>INTMOD</w:t>
             </w:r>
           </w:p>
@@ -4687,25 +4899,25 @@
                 <w:szCs w:val="24"/>
                 <w:lang w:val="en-US"/>
               </w:rPr>
-              <w:t>0xE001</w:t>
-            </w:r>
-            <w:r>
-              <w:rPr>
-                <w:rFonts w:ascii="Consolas" w:hAnsi="Consolas" w:cs="Consolas"/>
-                <w:sz w:val="24"/>
-                <w:szCs w:val="24"/>
-                <w:lang w:val="en-US"/>
-              </w:rPr>
-              <w:t xml:space="preserve"> </w:t>
-            </w:r>
-            <w:r>
-              <w:rPr>
-                <w:rFonts w:ascii="Consolas" w:hAnsi="Consolas" w:cs="Consolas"/>
-                <w:sz w:val="24"/>
-                <w:szCs w:val="24"/>
-                <w:lang w:val="en-US"/>
-              </w:rPr>
-              <w:t>0000</w:t>
+              <w:t xml:space="preserve">0xE001 </w:t>
+            </w:r>
+            <w:r>
+              <w:rPr>
+                <w:rFonts w:ascii="Consolas" w:hAnsi="Consolas" w:cs="Consolas"/>
+                <w:sz w:val="24"/>
+                <w:szCs w:val="24"/>
+                <w:lang w:val="en-US"/>
+              </w:rPr>
+              <w:t>4</w:t>
+            </w:r>
+            <w:r>
+              <w:rPr>
+                <w:rFonts w:ascii="Consolas" w:hAnsi="Consolas" w:cs="Consolas"/>
+                <w:sz w:val="24"/>
+                <w:szCs w:val="24"/>
+                <w:lang w:val="en-US"/>
+              </w:rPr>
+              <w:t>000</w:t>
             </w:r>
           </w:p>
         </w:tc>
@@ -4783,25 +4995,25 @@
                 <w:szCs w:val="24"/>
                 <w:lang w:val="en-US"/>
               </w:rPr>
-              <w:t>0xE001</w:t>
-            </w:r>
-            <w:r>
-              <w:rPr>
-                <w:rFonts w:ascii="Consolas" w:hAnsi="Consolas" w:cs="Consolas"/>
-                <w:sz w:val="24"/>
-                <w:szCs w:val="24"/>
-                <w:lang w:val="en-US"/>
-              </w:rPr>
-              <w:t xml:space="preserve"> </w:t>
-            </w:r>
-            <w:r>
-              <w:rPr>
-                <w:rFonts w:ascii="Consolas" w:hAnsi="Consolas" w:cs="Consolas"/>
-                <w:sz w:val="24"/>
-                <w:szCs w:val="24"/>
-                <w:lang w:val="en-US"/>
-              </w:rPr>
-              <w:t>000</w:t>
+              <w:t xml:space="preserve">0xE001 </w:t>
+            </w:r>
+            <w:r>
+              <w:rPr>
+                <w:rFonts w:ascii="Consolas" w:hAnsi="Consolas" w:cs="Consolas"/>
+                <w:sz w:val="24"/>
+                <w:szCs w:val="24"/>
+                <w:lang w:val="en-US"/>
+              </w:rPr>
+              <w:t>4</w:t>
+            </w:r>
+            <w:r>
+              <w:rPr>
+                <w:rFonts w:ascii="Consolas" w:hAnsi="Consolas" w:cs="Consolas"/>
+                <w:sz w:val="24"/>
+                <w:szCs w:val="24"/>
+                <w:lang w:val="en-US"/>
+              </w:rPr>
+              <w:t>00</w:t>
             </w:r>
             <w:r>
               <w:rPr>
@@ -4888,25 +5100,16 @@
                 <w:szCs w:val="24"/>
                 <w:lang w:val="en-US"/>
               </w:rPr>
-              <w:t>0xE001</w:t>
-            </w:r>
-            <w:r>
-              <w:rPr>
-                <w:rFonts w:ascii="Consolas" w:hAnsi="Consolas" w:cs="Consolas"/>
-                <w:sz w:val="24"/>
-                <w:szCs w:val="24"/>
-                <w:lang w:val="en-US"/>
-              </w:rPr>
-              <w:t xml:space="preserve"> </w:t>
-            </w:r>
-            <w:r>
-              <w:rPr>
-                <w:rFonts w:ascii="Consolas" w:hAnsi="Consolas" w:cs="Consolas"/>
-                <w:sz w:val="24"/>
-                <w:szCs w:val="24"/>
-                <w:lang w:val="en-US"/>
-              </w:rPr>
-              <w:t>0008</w:t>
+              <w:t>0xE001 4</w:t>
+            </w:r>
+            <w:r>
+              <w:rPr>
+                <w:rFonts w:ascii="Consolas" w:hAnsi="Consolas" w:cs="Consolas"/>
+                <w:sz w:val="24"/>
+                <w:szCs w:val="24"/>
+                <w:lang w:val="en-US"/>
+              </w:rPr>
+              <w:t>008</w:t>
             </w:r>
           </w:p>
         </w:tc>
@@ -4984,25 +5187,25 @@
                 <w:szCs w:val="24"/>
                 <w:lang w:val="en-US"/>
               </w:rPr>
-              <w:t>0xE001</w:t>
-            </w:r>
-            <w:r>
-              <w:rPr>
-                <w:rFonts w:ascii="Consolas" w:hAnsi="Consolas" w:cs="Consolas"/>
-                <w:sz w:val="24"/>
-                <w:szCs w:val="24"/>
-                <w:lang w:val="en-US"/>
-              </w:rPr>
-              <w:t xml:space="preserve"> </w:t>
-            </w:r>
-            <w:r>
-              <w:rPr>
-                <w:rFonts w:ascii="Consolas" w:hAnsi="Consolas" w:cs="Consolas"/>
-                <w:sz w:val="24"/>
-                <w:szCs w:val="24"/>
-                <w:lang w:val="en-US"/>
-              </w:rPr>
-              <w:t>000</w:t>
+              <w:t xml:space="preserve">0xE001 </w:t>
+            </w:r>
+            <w:r>
+              <w:rPr>
+                <w:rFonts w:ascii="Consolas" w:hAnsi="Consolas" w:cs="Consolas"/>
+                <w:sz w:val="24"/>
+                <w:szCs w:val="24"/>
+                <w:lang w:val="en-US"/>
+              </w:rPr>
+              <w:t>4</w:t>
+            </w:r>
+            <w:r>
+              <w:rPr>
+                <w:rFonts w:ascii="Consolas" w:hAnsi="Consolas" w:cs="Consolas"/>
+                <w:sz w:val="24"/>
+                <w:szCs w:val="24"/>
+                <w:lang w:val="en-US"/>
+              </w:rPr>
+              <w:t>00</w:t>
             </w:r>
             <w:r>
               <w:rPr>
@@ -5089,25 +5292,25 @@
                 <w:szCs w:val="24"/>
                 <w:lang w:val="en-US"/>
               </w:rPr>
-              <w:t>0xE001</w:t>
-            </w:r>
-            <w:r>
-              <w:rPr>
-                <w:rFonts w:ascii="Consolas" w:hAnsi="Consolas" w:cs="Consolas"/>
-                <w:sz w:val="24"/>
-                <w:szCs w:val="24"/>
-                <w:lang w:val="en-US"/>
-              </w:rPr>
-              <w:t xml:space="preserve"> </w:t>
-            </w:r>
-            <w:r>
-              <w:rPr>
-                <w:rFonts w:ascii="Consolas" w:hAnsi="Consolas" w:cs="Consolas"/>
-                <w:sz w:val="24"/>
-                <w:szCs w:val="24"/>
-                <w:lang w:val="en-US"/>
-              </w:rPr>
-              <w:t>00</w:t>
+              <w:t xml:space="preserve">0xE001 </w:t>
+            </w:r>
+            <w:r>
+              <w:rPr>
+                <w:rFonts w:ascii="Consolas" w:hAnsi="Consolas" w:cs="Consolas"/>
+                <w:sz w:val="24"/>
+                <w:szCs w:val="24"/>
+                <w:lang w:val="en-US"/>
+              </w:rPr>
+              <w:t>4</w:t>
+            </w:r>
+            <w:r>
+              <w:rPr>
+                <w:rFonts w:ascii="Consolas" w:hAnsi="Consolas" w:cs="Consolas"/>
+                <w:sz w:val="24"/>
+                <w:szCs w:val="24"/>
+                <w:lang w:val="en-US"/>
+              </w:rPr>
+              <w:t>0</w:t>
             </w:r>
             <w:r>
               <w:rPr>
@@ -5195,25 +5398,16 @@
                 <w:szCs w:val="24"/>
                 <w:lang w:val="en-US"/>
               </w:rPr>
-              <w:t>0xE001</w:t>
-            </w:r>
-            <w:r>
-              <w:rPr>
-                <w:rFonts w:ascii="Consolas" w:hAnsi="Consolas" w:cs="Consolas"/>
-                <w:sz w:val="24"/>
-                <w:szCs w:val="24"/>
-                <w:lang w:val="en-US"/>
-              </w:rPr>
-              <w:t xml:space="preserve"> </w:t>
-            </w:r>
-            <w:r>
-              <w:rPr>
-                <w:rFonts w:ascii="Consolas" w:hAnsi="Consolas" w:cs="Consolas"/>
-                <w:sz w:val="24"/>
-                <w:szCs w:val="24"/>
-                <w:lang w:val="en-US"/>
-              </w:rPr>
-              <w:t>0014</w:t>
+              <w:t>0xE001 4</w:t>
+            </w:r>
+            <w:r>
+              <w:rPr>
+                <w:rFonts w:ascii="Consolas" w:hAnsi="Consolas" w:cs="Consolas"/>
+                <w:sz w:val="24"/>
+                <w:szCs w:val="24"/>
+                <w:lang w:val="en-US"/>
+              </w:rPr>
+              <w:t>014</w:t>
             </w:r>
           </w:p>
         </w:tc>
@@ -5291,25 +5485,25 @@
                 <w:szCs w:val="24"/>
                 <w:lang w:val="en-US"/>
               </w:rPr>
-              <w:t>0xE001</w:t>
-            </w:r>
-            <w:r>
-              <w:rPr>
-                <w:rFonts w:ascii="Consolas" w:hAnsi="Consolas" w:cs="Consolas"/>
-                <w:sz w:val="24"/>
-                <w:szCs w:val="24"/>
-                <w:lang w:val="en-US"/>
-              </w:rPr>
-              <w:t xml:space="preserve"> </w:t>
-            </w:r>
-            <w:r>
-              <w:rPr>
-                <w:rFonts w:ascii="Consolas" w:hAnsi="Consolas" w:cs="Consolas"/>
-                <w:sz w:val="24"/>
-                <w:szCs w:val="24"/>
-                <w:lang w:val="en-US"/>
-              </w:rPr>
-              <w:t>0018</w:t>
+              <w:t xml:space="preserve">0xE001 </w:t>
+            </w:r>
+            <w:r>
+              <w:rPr>
+                <w:rFonts w:ascii="Consolas" w:hAnsi="Consolas" w:cs="Consolas"/>
+                <w:sz w:val="24"/>
+                <w:szCs w:val="24"/>
+                <w:lang w:val="en-US"/>
+              </w:rPr>
+              <w:t>4</w:t>
+            </w:r>
+            <w:r>
+              <w:rPr>
+                <w:rFonts w:ascii="Consolas" w:hAnsi="Consolas" w:cs="Consolas"/>
+                <w:sz w:val="24"/>
+                <w:szCs w:val="24"/>
+                <w:lang w:val="en-US"/>
+              </w:rPr>
+              <w:t>018</w:t>
             </w:r>
           </w:p>
         </w:tc>
@@ -5387,25 +5581,16 @@
                 <w:szCs w:val="24"/>
                 <w:lang w:val="en-US"/>
               </w:rPr>
-              <w:t>0xE001</w:t>
-            </w:r>
-            <w:r>
-              <w:rPr>
-                <w:rFonts w:ascii="Consolas" w:hAnsi="Consolas" w:cs="Consolas"/>
-                <w:sz w:val="24"/>
-                <w:szCs w:val="24"/>
-                <w:lang w:val="en-US"/>
-              </w:rPr>
-              <w:t xml:space="preserve"> </w:t>
-            </w:r>
-            <w:r>
-              <w:rPr>
-                <w:rFonts w:ascii="Consolas" w:hAnsi="Consolas" w:cs="Consolas"/>
-                <w:sz w:val="24"/>
-                <w:szCs w:val="24"/>
-                <w:lang w:val="en-US"/>
-              </w:rPr>
-              <w:t>001</w:t>
+              <w:t>0xE001 4</w:t>
+            </w:r>
+            <w:r>
+              <w:rPr>
+                <w:rFonts w:ascii="Consolas" w:hAnsi="Consolas" w:cs="Consolas"/>
+                <w:sz w:val="24"/>
+                <w:szCs w:val="24"/>
+                <w:lang w:val="en-US"/>
+              </w:rPr>
+              <w:t>01</w:t>
             </w:r>
             <w:r>
               <w:rPr>
@@ -5492,25 +5677,25 @@
                 <w:szCs w:val="24"/>
                 <w:lang w:val="en-US"/>
               </w:rPr>
-              <w:t>0xE001</w:t>
-            </w:r>
-            <w:r>
-              <w:rPr>
-                <w:rFonts w:ascii="Consolas" w:hAnsi="Consolas" w:cs="Consolas"/>
-                <w:sz w:val="24"/>
-                <w:szCs w:val="24"/>
-                <w:lang w:val="en-US"/>
-              </w:rPr>
-              <w:t xml:space="preserve"> </w:t>
-            </w:r>
-            <w:r>
-              <w:rPr>
-                <w:rFonts w:ascii="Consolas" w:hAnsi="Consolas" w:cs="Consolas"/>
-                <w:sz w:val="24"/>
-                <w:szCs w:val="24"/>
-                <w:lang w:val="en-US"/>
-              </w:rPr>
-              <w:t>00</w:t>
+              <w:t xml:space="preserve">0xE001 </w:t>
+            </w:r>
+            <w:r>
+              <w:rPr>
+                <w:rFonts w:ascii="Consolas" w:hAnsi="Consolas" w:cs="Consolas"/>
+                <w:sz w:val="24"/>
+                <w:szCs w:val="24"/>
+                <w:lang w:val="en-US"/>
+              </w:rPr>
+              <w:t>4</w:t>
+            </w:r>
+            <w:r>
+              <w:rPr>
+                <w:rFonts w:ascii="Consolas" w:hAnsi="Consolas" w:cs="Consolas"/>
+                <w:sz w:val="24"/>
+                <w:szCs w:val="24"/>
+                <w:lang w:val="en-US"/>
+              </w:rPr>
+              <w:t>0</w:t>
             </w:r>
             <w:r>
               <w:rPr>
@@ -5597,25 +5782,25 @@
                 <w:szCs w:val="24"/>
                 <w:lang w:val="en-US"/>
               </w:rPr>
-              <w:t>0xE001</w:t>
-            </w:r>
-            <w:r>
-              <w:rPr>
-                <w:rFonts w:ascii="Consolas" w:hAnsi="Consolas" w:cs="Consolas"/>
-                <w:sz w:val="24"/>
-                <w:szCs w:val="24"/>
-                <w:lang w:val="en-US"/>
-              </w:rPr>
-              <w:t xml:space="preserve"> </w:t>
-            </w:r>
-            <w:r>
-              <w:rPr>
-                <w:rFonts w:ascii="Consolas" w:hAnsi="Consolas" w:cs="Consolas"/>
-                <w:sz w:val="24"/>
-                <w:szCs w:val="24"/>
-                <w:lang w:val="en-US"/>
-              </w:rPr>
-              <w:t>00</w:t>
+              <w:t xml:space="preserve">0xE001 </w:t>
+            </w:r>
+            <w:r>
+              <w:rPr>
+                <w:rFonts w:ascii="Consolas" w:hAnsi="Consolas" w:cs="Consolas"/>
+                <w:sz w:val="24"/>
+                <w:szCs w:val="24"/>
+                <w:lang w:val="en-US"/>
+              </w:rPr>
+              <w:t>4</w:t>
+            </w:r>
+            <w:r>
+              <w:rPr>
+                <w:rFonts w:ascii="Consolas" w:hAnsi="Consolas" w:cs="Consolas"/>
+                <w:sz w:val="24"/>
+                <w:szCs w:val="24"/>
+                <w:lang w:val="en-US"/>
+              </w:rPr>
+              <w:t>0</w:t>
             </w:r>
             <w:r>
               <w:rPr>
@@ -5699,25 +5884,25 @@
                 <w:szCs w:val="24"/>
                 <w:lang w:val="en-US"/>
               </w:rPr>
-              <w:t>0xE001</w:t>
-            </w:r>
-            <w:r>
-              <w:rPr>
-                <w:rFonts w:ascii="Consolas" w:hAnsi="Consolas" w:cs="Consolas"/>
-                <w:sz w:val="24"/>
-                <w:szCs w:val="24"/>
-                <w:lang w:val="en-US"/>
-              </w:rPr>
-              <w:t xml:space="preserve"> </w:t>
-            </w:r>
-            <w:r>
-              <w:rPr>
-                <w:rFonts w:ascii="Consolas" w:hAnsi="Consolas" w:cs="Consolas"/>
-                <w:sz w:val="24"/>
-                <w:szCs w:val="24"/>
-                <w:lang w:val="en-US"/>
-              </w:rPr>
-              <w:t>00</w:t>
+              <w:t xml:space="preserve">0xE001 </w:t>
+            </w:r>
+            <w:r>
+              <w:rPr>
+                <w:rFonts w:ascii="Consolas" w:hAnsi="Consolas" w:cs="Consolas"/>
+                <w:sz w:val="24"/>
+                <w:szCs w:val="24"/>
+                <w:lang w:val="en-US"/>
+              </w:rPr>
+              <w:t>4</w:t>
+            </w:r>
+            <w:r>
+              <w:rPr>
+                <w:rFonts w:ascii="Consolas" w:hAnsi="Consolas" w:cs="Consolas"/>
+                <w:sz w:val="24"/>
+                <w:szCs w:val="24"/>
+                <w:lang w:val="en-US"/>
+              </w:rPr>
+              <w:t>0</w:t>
             </w:r>
             <w:r>
               <w:rPr>
@@ -5801,25 +5986,25 @@
                 <w:szCs w:val="24"/>
                 <w:lang w:val="en-US"/>
               </w:rPr>
-              <w:t>0xE001</w:t>
-            </w:r>
-            <w:r>
-              <w:rPr>
-                <w:rFonts w:ascii="Consolas" w:hAnsi="Consolas" w:cs="Consolas"/>
-                <w:sz w:val="24"/>
-                <w:szCs w:val="24"/>
-                <w:lang w:val="en-US"/>
-              </w:rPr>
-              <w:t xml:space="preserve"> </w:t>
-            </w:r>
-            <w:r>
-              <w:rPr>
-                <w:rFonts w:ascii="Consolas" w:hAnsi="Consolas" w:cs="Consolas"/>
-                <w:sz w:val="24"/>
-                <w:szCs w:val="24"/>
-                <w:lang w:val="en-US"/>
-              </w:rPr>
-              <w:t>00</w:t>
+              <w:t xml:space="preserve">0xE001 </w:t>
+            </w:r>
+            <w:r>
+              <w:rPr>
+                <w:rFonts w:ascii="Consolas" w:hAnsi="Consolas" w:cs="Consolas"/>
+                <w:sz w:val="24"/>
+                <w:szCs w:val="24"/>
+                <w:lang w:val="en-US"/>
+              </w:rPr>
+              <w:t>4</w:t>
+            </w:r>
+            <w:r>
+              <w:rPr>
+                <w:rFonts w:ascii="Consolas" w:hAnsi="Consolas" w:cs="Consolas"/>
+                <w:sz w:val="24"/>
+                <w:szCs w:val="24"/>
+                <w:lang w:val="en-US"/>
+              </w:rPr>
+              <w:t>0</w:t>
             </w:r>
             <w:r>
               <w:rPr>
@@ -5903,25 +6088,25 @@
                 <w:szCs w:val="24"/>
                 <w:lang w:val="en-US"/>
               </w:rPr>
-              <w:t>0xE001</w:t>
-            </w:r>
-            <w:r>
-              <w:rPr>
-                <w:rFonts w:ascii="Consolas" w:hAnsi="Consolas" w:cs="Consolas"/>
-                <w:sz w:val="24"/>
-                <w:szCs w:val="24"/>
-                <w:lang w:val="en-US"/>
-              </w:rPr>
-              <w:t xml:space="preserve"> </w:t>
-            </w:r>
-            <w:r>
-              <w:rPr>
-                <w:rFonts w:ascii="Consolas" w:hAnsi="Consolas" w:cs="Consolas"/>
-                <w:sz w:val="24"/>
-                <w:szCs w:val="24"/>
-                <w:lang w:val="en-US"/>
-              </w:rPr>
-              <w:t>00</w:t>
+              <w:t xml:space="preserve">0xE001 </w:t>
+            </w:r>
+            <w:r>
+              <w:rPr>
+                <w:rFonts w:ascii="Consolas" w:hAnsi="Consolas" w:cs="Consolas"/>
+                <w:sz w:val="24"/>
+                <w:szCs w:val="24"/>
+                <w:lang w:val="en-US"/>
+              </w:rPr>
+              <w:t>4</w:t>
+            </w:r>
+            <w:r>
+              <w:rPr>
+                <w:rFonts w:ascii="Consolas" w:hAnsi="Consolas" w:cs="Consolas"/>
+                <w:sz w:val="24"/>
+                <w:szCs w:val="24"/>
+                <w:lang w:val="en-US"/>
+              </w:rPr>
+              <w:t>0</w:t>
             </w:r>
             <w:r>
               <w:rPr>
@@ -6005,25 +6190,25 @@
                 <w:szCs w:val="24"/>
                 <w:lang w:val="en-US"/>
               </w:rPr>
-              <w:t>0xE001</w:t>
-            </w:r>
-            <w:r>
-              <w:rPr>
-                <w:rFonts w:ascii="Consolas" w:hAnsi="Consolas" w:cs="Consolas"/>
-                <w:sz w:val="24"/>
-                <w:szCs w:val="24"/>
-                <w:lang w:val="en-US"/>
-              </w:rPr>
-              <w:t xml:space="preserve"> </w:t>
-            </w:r>
-            <w:r>
-              <w:rPr>
-                <w:rFonts w:ascii="Consolas" w:hAnsi="Consolas" w:cs="Consolas"/>
-                <w:sz w:val="24"/>
-                <w:szCs w:val="24"/>
-                <w:lang w:val="en-US"/>
-              </w:rPr>
-              <w:t>00</w:t>
+              <w:t xml:space="preserve">0xE001 </w:t>
+            </w:r>
+            <w:r>
+              <w:rPr>
+                <w:rFonts w:ascii="Consolas" w:hAnsi="Consolas" w:cs="Consolas"/>
+                <w:sz w:val="24"/>
+                <w:szCs w:val="24"/>
+                <w:lang w:val="en-US"/>
+              </w:rPr>
+              <w:t>4</w:t>
+            </w:r>
+            <w:r>
+              <w:rPr>
+                <w:rFonts w:ascii="Consolas" w:hAnsi="Consolas" w:cs="Consolas"/>
+                <w:sz w:val="24"/>
+                <w:szCs w:val="24"/>
+                <w:lang w:val="en-US"/>
+              </w:rPr>
+              <w:t>0</w:t>
             </w:r>
             <w:r>
               <w:rPr>
@@ -6044,6 +6229,208 @@
           <w:lang w:val="en-US"/>
         </w:rPr>
       </w:pPr>
+    </w:p>
+    <w:p>
+      <w:pPr>
+        <w:pStyle w:val="S3"/>
+      </w:pPr>
+      <w:r>
+        <w:t>System Control Block</w:t>
+      </w:r>
+    </w:p>
+    <w:p>
+      <w:pPr>
+        <w:rPr>
+          <w:lang w:val="en-US"/>
+        </w:rPr>
+      </w:pPr>
+    </w:p>
+    <w:p>
+      <w:pPr>
+        <w:rPr>
+          <w:lang w:val="en-US"/>
+        </w:rPr>
+      </w:pPr>
+      <w:r>
+        <w:rPr>
+          <w:lang w:val="en-US"/>
+        </w:rPr>
+        <w:t>The System Control Block includes several system features and control registers for a</w:t>
+      </w:r>
+    </w:p>
+    <w:p>
+      <w:pPr>
+        <w:rPr>
+          <w:lang w:val="en-US"/>
+        </w:rPr>
+      </w:pPr>
+      <w:r>
+        <w:rPr>
+          <w:lang w:val="en-US"/>
+        </w:rPr>
+        <w:t>number of functions that are not related to specific peripheral devices</w:t>
+      </w:r>
+      <w:r>
+        <w:rPr>
+          <w:lang w:val="en-US"/>
+        </w:rPr>
+        <w:t>.</w:t>
+      </w:r>
+    </w:p>
+    <w:p>
+      <w:pPr>
+        <w:rPr>
+          <w:lang w:val="en-US"/>
+        </w:rPr>
+      </w:pPr>
+    </w:p>
+    <w:p>
+      <w:pPr>
+        <w:rPr>
+          <w:lang w:val="en-US"/>
+        </w:rPr>
+      </w:pPr>
+    </w:p>
+    <w:tbl>
+      <w:tblPr>
+        <w:tblStyle w:val="Tabellengitternetz"/>
+        <w:tblW w:w="9322" w:type="dxa"/>
+        <w:tblBorders>
+          <w:top w:val="none" w:sz="0" w:space="0" w:color="auto"/>
+          <w:left w:val="none" w:sz="0" w:space="0" w:color="auto"/>
+          <w:bottom w:val="none" w:sz="0" w:space="0" w:color="auto"/>
+          <w:right w:val="none" w:sz="0" w:space="0" w:color="auto"/>
+          <w:insideH w:val="none" w:sz="0" w:space="0" w:color="auto"/>
+          <w:insideV w:val="none" w:sz="0" w:space="0" w:color="auto"/>
+        </w:tblBorders>
+        <w:tblLook w:val="04A0"/>
+      </w:tblPr>
+      <w:tblGrid>
+        <w:gridCol w:w="2410"/>
+        <w:gridCol w:w="5211"/>
+        <w:gridCol w:w="1701"/>
+      </w:tblGrid>
+      <w:tr>
+        <w:trPr>
+          <w:trHeight w:val="290"/>
+        </w:trPr>
+        <w:tc>
+          <w:tcPr>
+            <w:tcW w:w="2410" w:type="dxa"/>
+          </w:tcPr>
+          <w:p>
+            <w:pPr>
+              <w:rPr>
+                <w:b/>
+                <w:sz w:val="24"/>
+                <w:szCs w:val="24"/>
+                <w:lang w:val="en-US"/>
+              </w:rPr>
+            </w:pPr>
+            <w:r>
+              <w:rPr>
+                <w:b/>
+                <w:sz w:val="24"/>
+                <w:szCs w:val="24"/>
+                <w:lang w:val="en-US"/>
+              </w:rPr>
+              <w:lastRenderedPageBreak/>
+              <w:t>PCON</w:t>
+            </w:r>
+          </w:p>
+        </w:tc>
+        <w:tc>
+          <w:tcPr>
+            <w:tcW w:w="5211" w:type="dxa"/>
+          </w:tcPr>
+          <w:p>
+            <w:pPr>
+              <w:rPr>
+                <w:i/>
+                <w:sz w:val="24"/>
+                <w:szCs w:val="24"/>
+                <w:lang w:val="en-US"/>
+              </w:rPr>
+            </w:pPr>
+            <w:r>
+              <w:rPr>
+                <w:i/>
+                <w:sz w:val="24"/>
+                <w:szCs w:val="24"/>
+                <w:lang w:val="en-US"/>
+              </w:rPr>
+              <w:t>Power</w:t>
+            </w:r>
+            <w:r>
+              <w:rPr>
+                <w:i/>
+                <w:sz w:val="24"/>
+                <w:szCs w:val="24"/>
+                <w:lang w:val="en-US"/>
+              </w:rPr>
+              <w:t xml:space="preserve"> Control Register</w:t>
+            </w:r>
+          </w:p>
+        </w:tc>
+        <w:tc>
+          <w:tcPr>
+            <w:tcW w:w="1701" w:type="dxa"/>
+          </w:tcPr>
+          <w:p>
+            <w:pPr>
+              <w:jc w:val="right"/>
+              <w:rPr>
+                <w:rFonts w:ascii="Consolas" w:hAnsi="Consolas" w:cs="Consolas"/>
+                <w:sz w:val="24"/>
+                <w:szCs w:val="24"/>
+                <w:lang w:val="en-US"/>
+              </w:rPr>
+            </w:pPr>
+            <w:r>
+              <w:rPr>
+                <w:rFonts w:ascii="Consolas" w:hAnsi="Consolas" w:cs="Consolas"/>
+                <w:sz w:val="24"/>
+                <w:szCs w:val="24"/>
+                <w:lang w:val="en-US"/>
+              </w:rPr>
+              <w:t>0xE01F C000</w:t>
+            </w:r>
+          </w:p>
+        </w:tc>
+      </w:tr>
+    </w:tbl>
+    <w:p>
+      <w:pPr>
+        <w:rPr>
+          <w:lang w:val="en-US"/>
+        </w:rPr>
+      </w:pPr>
+    </w:p>
+    <w:p>
+      <w:pPr>
+        <w:rPr>
+          <w:lang w:val="en-US"/>
+        </w:rPr>
+      </w:pPr>
+      <w:r>
+        <w:rPr>
+          <w:lang w:val="en-US"/>
+        </w:rPr>
+        <w:t xml:space="preserve">Setting the least significant bit (LSB) of the </w:t>
+      </w:r>
+      <w:r>
+        <w:rPr>
+          <w:i/>
+          <w:lang w:val="en-US"/>
+        </w:rPr>
+        <w:t>Power Control Register</w:t>
+      </w:r>
+      <w:r>
+        <w:rPr>
+          <w:lang w:val="en-US"/>
+        </w:rPr>
+        <w:t xml:space="preserve"> will power down the development board and return control to the calling JavaScript code.</w:t>
+      </w:r>
     </w:p>
     <w:sectPr>
       <w:pgSz w:w="11906" w:h="16838"/>

</xml_diff>

<commit_message>
adding some simple timers
</commit_message>
<xml_diff>
--- a/Docs/DevBoard_Datasheet.docx
+++ b/Docs/DevBoard_Datasheet.docx
@@ -1272,7 +1272,7 @@
               <w:rPr>
                 <w:lang w:val="en-US"/>
               </w:rPr>
-              <w:t>0xE001 8</w:t>
+              <w:t>0xE002 0</w:t>
             </w:r>
             <w:r>
               <w:rPr>
@@ -1319,7 +1319,7 @@
               <w:rPr>
                 <w:lang w:val="en-US"/>
               </w:rPr>
-              <w:t>Interrupt Controller</w:t>
+              <w:t>TIMER1</w:t>
             </w:r>
           </w:p>
         </w:tc>
@@ -1331,23 +1331,191 @@
               <w:bottom w:val="nil"/>
               <w:right w:val="nil"/>
             </w:tcBorders>
-          </w:tcPr>
-          <w:p>
-            <w:pPr>
-              <w:rPr>
-                <w:lang w:val="en-US"/>
-              </w:rPr>
-            </w:pPr>
-          </w:p>
-          <w:p>
-            <w:pPr>
-              <w:rPr>
-                <w:lang w:val="en-US"/>
-              </w:rPr>
-            </w:pPr>
-          </w:p>
-          <w:p>
-            <w:pPr>
+            <w:vAlign w:val="bottom"/>
+          </w:tcPr>
+          <w:p>
+            <w:pPr>
+              <w:jc w:val="left"/>
+              <w:rPr>
+                <w:lang w:val="en-US"/>
+              </w:rPr>
+            </w:pPr>
+          </w:p>
+          <w:p>
+            <w:pPr>
+              <w:jc w:val="left"/>
+              <w:rPr>
+                <w:lang w:val="en-US"/>
+              </w:rPr>
+            </w:pPr>
+          </w:p>
+          <w:p>
+            <w:pPr>
+              <w:jc w:val="left"/>
+              <w:rPr>
+                <w:lang w:val="en-US"/>
+              </w:rPr>
+            </w:pPr>
+            <w:r>
+              <w:rPr>
+                <w:lang w:val="en-US"/>
+              </w:rPr>
+              <w:t>0xE001 C000</w:t>
+            </w:r>
+          </w:p>
+        </w:tc>
+      </w:tr>
+      <w:tr>
+        <w:tc>
+          <w:tcPr>
+            <w:tcW w:w="959" w:type="dxa"/>
+            <w:tcBorders>
+              <w:top w:val="nil"/>
+              <w:left w:val="nil"/>
+              <w:bottom w:val="nil"/>
+            </w:tcBorders>
+            <w:vAlign w:val="bottom"/>
+          </w:tcPr>
+          <w:p>
+            <w:pPr>
+              <w:jc w:val="right"/>
+              <w:rPr>
+                <w:lang w:val="en-US"/>
+              </w:rPr>
+            </w:pPr>
+          </w:p>
+        </w:tc>
+        <w:tc>
+          <w:tcPr>
+            <w:tcW w:w="6946" w:type="dxa"/>
+            <w:vAlign w:val="center"/>
+          </w:tcPr>
+          <w:p>
+            <w:pPr>
+              <w:jc w:val="center"/>
+              <w:rPr>
+                <w:lang w:val="en-US"/>
+              </w:rPr>
+            </w:pPr>
+            <w:r>
+              <w:rPr>
+                <w:lang w:val="en-US"/>
+              </w:rPr>
+              <w:t>TIMER0</w:t>
+            </w:r>
+          </w:p>
+        </w:tc>
+        <w:tc>
+          <w:tcPr>
+            <w:tcW w:w="1383" w:type="dxa"/>
+            <w:tcBorders>
+              <w:top w:val="nil"/>
+              <w:bottom w:val="nil"/>
+              <w:right w:val="nil"/>
+            </w:tcBorders>
+            <w:vAlign w:val="bottom"/>
+          </w:tcPr>
+          <w:p>
+            <w:pPr>
+              <w:jc w:val="left"/>
+              <w:rPr>
+                <w:lang w:val="en-US"/>
+              </w:rPr>
+            </w:pPr>
+          </w:p>
+          <w:p>
+            <w:pPr>
+              <w:jc w:val="left"/>
+              <w:rPr>
+                <w:lang w:val="en-US"/>
+              </w:rPr>
+            </w:pPr>
+          </w:p>
+          <w:p>
+            <w:pPr>
+              <w:jc w:val="left"/>
+              <w:rPr>
+                <w:lang w:val="en-US"/>
+              </w:rPr>
+            </w:pPr>
+            <w:r>
+              <w:rPr>
+                <w:lang w:val="en-US"/>
+              </w:rPr>
+              <w:t>0xE001 8000</w:t>
+            </w:r>
+          </w:p>
+        </w:tc>
+      </w:tr>
+      <w:tr>
+        <w:tc>
+          <w:tcPr>
+            <w:tcW w:w="959" w:type="dxa"/>
+            <w:tcBorders>
+              <w:top w:val="nil"/>
+              <w:left w:val="nil"/>
+              <w:bottom w:val="nil"/>
+            </w:tcBorders>
+            <w:vAlign w:val="bottom"/>
+          </w:tcPr>
+          <w:p>
+            <w:pPr>
+              <w:jc w:val="right"/>
+              <w:rPr>
+                <w:lang w:val="en-US"/>
+              </w:rPr>
+            </w:pPr>
+          </w:p>
+        </w:tc>
+        <w:tc>
+          <w:tcPr>
+            <w:tcW w:w="6946" w:type="dxa"/>
+            <w:vAlign w:val="center"/>
+          </w:tcPr>
+          <w:p>
+            <w:pPr>
+              <w:jc w:val="center"/>
+              <w:rPr>
+                <w:lang w:val="en-US"/>
+              </w:rPr>
+            </w:pPr>
+            <w:r>
+              <w:rPr>
+                <w:lang w:val="en-US"/>
+              </w:rPr>
+              <w:t>Interrupt Controller</w:t>
+            </w:r>
+          </w:p>
+        </w:tc>
+        <w:tc>
+          <w:tcPr>
+            <w:tcW w:w="1383" w:type="dxa"/>
+            <w:tcBorders>
+              <w:top w:val="nil"/>
+              <w:bottom w:val="nil"/>
+              <w:right w:val="nil"/>
+            </w:tcBorders>
+            <w:vAlign w:val="bottom"/>
+          </w:tcPr>
+          <w:p>
+            <w:pPr>
+              <w:jc w:val="left"/>
+              <w:rPr>
+                <w:lang w:val="en-US"/>
+              </w:rPr>
+            </w:pPr>
+          </w:p>
+          <w:p>
+            <w:pPr>
+              <w:jc w:val="left"/>
+              <w:rPr>
+                <w:lang w:val="en-US"/>
+              </w:rPr>
+            </w:pPr>
+          </w:p>
+          <w:p>
+            <w:pPr>
+              <w:jc w:val="left"/>
               <w:rPr>
                 <w:lang w:val="en-US"/>
               </w:rPr>
@@ -4313,16 +4481,7 @@
                 <w:szCs w:val="24"/>
                 <w:lang w:val="en-US"/>
               </w:rPr>
-              <w:t>LED</w:t>
-            </w:r>
-            <w:r>
-              <w:rPr>
-                <w:b/>
-                <w:sz w:val="24"/>
-                <w:szCs w:val="24"/>
-                <w:lang w:val="en-US"/>
-              </w:rPr>
-              <w:t>STATUS</w:t>
+              <w:t>LEDSTATUS</w:t>
             </w:r>
           </w:p>
         </w:tc>
@@ -4346,16 +4505,7 @@
                 <w:szCs w:val="24"/>
                 <w:lang w:val="en-US"/>
               </w:rPr>
-              <w:t>LED</w:t>
-            </w:r>
-            <w:r>
-              <w:rPr>
-                <w:i/>
-                <w:sz w:val="24"/>
-                <w:szCs w:val="24"/>
-                <w:lang w:val="en-US"/>
-              </w:rPr>
-              <w:t xml:space="preserve"> Status Register</w:t>
+              <w:t>LED Status Register</w:t>
             </w:r>
           </w:p>
         </w:tc>
@@ -6397,6 +6547,799 @@
                 <w:lang w:val="en-US"/>
               </w:rPr>
               <w:t>34</w:t>
+            </w:r>
+          </w:p>
+        </w:tc>
+      </w:tr>
+    </w:tbl>
+    <w:p>
+      <w:pPr>
+        <w:rPr>
+          <w:lang w:val="en-US"/>
+        </w:rPr>
+      </w:pPr>
+    </w:p>
+    <w:p>
+      <w:pPr>
+        <w:pStyle w:val="S3"/>
+      </w:pPr>
+      <w:r>
+        <w:t>TIMER0</w:t>
+      </w:r>
+    </w:p>
+    <w:p>
+      <w:pPr>
+        <w:rPr>
+          <w:lang w:val="en-US"/>
+        </w:rPr>
+      </w:pPr>
+    </w:p>
+    <w:p>
+      <w:pPr>
+        <w:rPr>
+          <w:lang w:val="en-US"/>
+        </w:rPr>
+      </w:pPr>
+      <w:r>
+        <w:rPr>
+          <w:lang w:val="en-US"/>
+        </w:rPr>
+        <w:t>Each timer has a 16-bit counter. The cpu clock (CPUCLK, 1/16 CPUCLK and 1/256 CPUCLK) performs counting. Timer interrupts occur when the counter value reaches a certain value specified as the reference value, or when it overflows. The status register flag indicates which of the above has caused the interrupt.</w:t>
+      </w:r>
+    </w:p>
+    <w:p>
+      <w:pPr>
+        <w:rPr>
+          <w:lang w:val="en-US"/>
+        </w:rPr>
+      </w:pPr>
+    </w:p>
+    <w:p>
+      <w:pPr>
+        <w:rPr>
+          <w:lang w:val="en-US"/>
+        </w:rPr>
+      </w:pPr>
+    </w:p>
+    <w:tbl>
+      <w:tblPr>
+        <w:tblStyle w:val="Tabellengitternetz"/>
+        <w:tblW w:w="9322" w:type="dxa"/>
+        <w:tblBorders>
+          <w:top w:val="none" w:sz="0" w:space="0" w:color="auto"/>
+          <w:left w:val="none" w:sz="0" w:space="0" w:color="auto"/>
+          <w:bottom w:val="none" w:sz="0" w:space="0" w:color="auto"/>
+          <w:right w:val="none" w:sz="0" w:space="0" w:color="auto"/>
+          <w:insideH w:val="none" w:sz="0" w:space="0" w:color="auto"/>
+          <w:insideV w:val="none" w:sz="0" w:space="0" w:color="auto"/>
+        </w:tblBorders>
+        <w:tblLook w:val="04A0"/>
+      </w:tblPr>
+      <w:tblGrid>
+        <w:gridCol w:w="2410"/>
+        <w:gridCol w:w="5211"/>
+        <w:gridCol w:w="1701"/>
+      </w:tblGrid>
+      <w:tr>
+        <w:trPr>
+          <w:trHeight w:val="290"/>
+        </w:trPr>
+        <w:tc>
+          <w:tcPr>
+            <w:tcW w:w="2410" w:type="dxa"/>
+          </w:tcPr>
+          <w:p>
+            <w:pPr>
+              <w:rPr>
+                <w:b/>
+                <w:sz w:val="24"/>
+                <w:szCs w:val="24"/>
+                <w:lang w:val="en-US"/>
+              </w:rPr>
+            </w:pPr>
+            <w:r>
+              <w:rPr>
+                <w:b/>
+                <w:sz w:val="24"/>
+                <w:szCs w:val="24"/>
+                <w:lang w:val="en-US"/>
+              </w:rPr>
+              <w:t>T0</w:t>
+            </w:r>
+            <w:r>
+              <w:rPr>
+                <w:b/>
+                <w:sz w:val="24"/>
+                <w:szCs w:val="24"/>
+                <w:lang w:val="en-US"/>
+              </w:rPr>
+              <w:t>_</w:t>
+            </w:r>
+            <w:r>
+              <w:rPr>
+                <w:b/>
+                <w:sz w:val="24"/>
+                <w:szCs w:val="24"/>
+                <w:lang w:val="en-US"/>
+              </w:rPr>
+              <w:t>MODE</w:t>
+            </w:r>
+          </w:p>
+        </w:tc>
+        <w:tc>
+          <w:tcPr>
+            <w:tcW w:w="5211" w:type="dxa"/>
+          </w:tcPr>
+          <w:p>
+            <w:pPr>
+              <w:rPr>
+                <w:i/>
+                <w:sz w:val="24"/>
+                <w:szCs w:val="24"/>
+                <w:lang w:val="en-US"/>
+              </w:rPr>
+            </w:pPr>
+            <w:r>
+              <w:rPr>
+                <w:i/>
+                <w:sz w:val="24"/>
+                <w:szCs w:val="24"/>
+                <w:lang w:val="en-US"/>
+              </w:rPr>
+              <w:t>Mode Setting and Status</w:t>
+            </w:r>
+            <w:r>
+              <w:rPr>
+                <w:i/>
+                <w:sz w:val="24"/>
+                <w:szCs w:val="24"/>
+                <w:lang w:val="en-US"/>
+              </w:rPr>
+              <w:t xml:space="preserve"> Register</w:t>
+            </w:r>
+          </w:p>
+        </w:tc>
+        <w:tc>
+          <w:tcPr>
+            <w:tcW w:w="1701" w:type="dxa"/>
+          </w:tcPr>
+          <w:p>
+            <w:pPr>
+              <w:jc w:val="right"/>
+              <w:rPr>
+                <w:rFonts w:ascii="Consolas" w:hAnsi="Consolas" w:cs="Consolas"/>
+                <w:sz w:val="24"/>
+                <w:szCs w:val="24"/>
+                <w:lang w:val="en-US"/>
+              </w:rPr>
+            </w:pPr>
+            <w:r>
+              <w:rPr>
+                <w:rFonts w:ascii="Consolas" w:hAnsi="Consolas" w:cs="Consolas"/>
+                <w:sz w:val="24"/>
+                <w:szCs w:val="24"/>
+                <w:lang w:val="en-US"/>
+              </w:rPr>
+              <w:t>0xE001 8</w:t>
+            </w:r>
+            <w:r>
+              <w:rPr>
+                <w:rFonts w:ascii="Consolas" w:hAnsi="Consolas" w:cs="Consolas"/>
+                <w:sz w:val="24"/>
+                <w:szCs w:val="24"/>
+                <w:lang w:val="en-US"/>
+              </w:rPr>
+              <w:t>000</w:t>
+            </w:r>
+          </w:p>
+        </w:tc>
+      </w:tr>
+      <w:tr>
+        <w:trPr>
+          <w:trHeight w:val="290"/>
+        </w:trPr>
+        <w:tc>
+          <w:tcPr>
+            <w:tcW w:w="2410" w:type="dxa"/>
+          </w:tcPr>
+          <w:p>
+            <w:pPr>
+              <w:rPr>
+                <w:b/>
+                <w:sz w:val="24"/>
+                <w:szCs w:val="24"/>
+                <w:lang w:val="en-US"/>
+              </w:rPr>
+            </w:pPr>
+            <w:r>
+              <w:rPr>
+                <w:b/>
+                <w:sz w:val="24"/>
+                <w:szCs w:val="24"/>
+                <w:lang w:val="en-US"/>
+              </w:rPr>
+              <w:t>T0</w:t>
+            </w:r>
+            <w:r>
+              <w:rPr>
+                <w:b/>
+                <w:sz w:val="24"/>
+                <w:szCs w:val="24"/>
+                <w:lang w:val="en-US"/>
+              </w:rPr>
+              <w:t>_</w:t>
+            </w:r>
+            <w:r>
+              <w:rPr>
+                <w:b/>
+                <w:sz w:val="24"/>
+                <w:szCs w:val="24"/>
+                <w:lang w:val="en-US"/>
+              </w:rPr>
+              <w:t>COUNT</w:t>
+            </w:r>
+          </w:p>
+        </w:tc>
+        <w:tc>
+          <w:tcPr>
+            <w:tcW w:w="5211" w:type="dxa"/>
+          </w:tcPr>
+          <w:p>
+            <w:pPr>
+              <w:rPr>
+                <w:i/>
+                <w:sz w:val="24"/>
+                <w:szCs w:val="24"/>
+                <w:lang w:val="en-US"/>
+              </w:rPr>
+            </w:pPr>
+            <w:r>
+              <w:rPr>
+                <w:i/>
+                <w:sz w:val="24"/>
+                <w:szCs w:val="24"/>
+                <w:lang w:val="en-US"/>
+              </w:rPr>
+              <w:t xml:space="preserve">Counter Value </w:t>
+            </w:r>
+            <w:r>
+              <w:rPr>
+                <w:i/>
+                <w:sz w:val="24"/>
+                <w:szCs w:val="24"/>
+                <w:lang w:val="en-US"/>
+              </w:rPr>
+              <w:t>Register</w:t>
+            </w:r>
+            <w:r>
+              <w:rPr>
+                <w:i/>
+                <w:sz w:val="24"/>
+                <w:szCs w:val="24"/>
+                <w:lang w:val="en-US"/>
+              </w:rPr>
+              <w:t xml:space="preserve"> (upper 16 bit fixed to 0)</w:t>
+            </w:r>
+          </w:p>
+        </w:tc>
+        <w:tc>
+          <w:tcPr>
+            <w:tcW w:w="1701" w:type="dxa"/>
+          </w:tcPr>
+          <w:p>
+            <w:pPr>
+              <w:jc w:val="right"/>
+              <w:rPr>
+                <w:rFonts w:ascii="Consolas" w:hAnsi="Consolas" w:cs="Consolas"/>
+                <w:sz w:val="24"/>
+                <w:szCs w:val="24"/>
+                <w:lang w:val="en-US"/>
+              </w:rPr>
+            </w:pPr>
+            <w:r>
+              <w:rPr>
+                <w:rFonts w:ascii="Consolas" w:hAnsi="Consolas" w:cs="Consolas"/>
+                <w:sz w:val="24"/>
+                <w:szCs w:val="24"/>
+                <w:lang w:val="en-US"/>
+              </w:rPr>
+              <w:t>0xE001 8</w:t>
+            </w:r>
+            <w:r>
+              <w:rPr>
+                <w:rFonts w:ascii="Consolas" w:hAnsi="Consolas" w:cs="Consolas"/>
+                <w:sz w:val="24"/>
+                <w:szCs w:val="24"/>
+                <w:lang w:val="en-US"/>
+              </w:rPr>
+              <w:t>00</w:t>
+            </w:r>
+            <w:r>
+              <w:rPr>
+                <w:rFonts w:ascii="Consolas" w:hAnsi="Consolas" w:cs="Consolas"/>
+                <w:sz w:val="24"/>
+                <w:szCs w:val="24"/>
+                <w:lang w:val="en-US"/>
+              </w:rPr>
+              <w:t>4</w:t>
+            </w:r>
+          </w:p>
+        </w:tc>
+      </w:tr>
+      <w:tr>
+        <w:trPr>
+          <w:trHeight w:val="290"/>
+        </w:trPr>
+        <w:tc>
+          <w:tcPr>
+            <w:tcW w:w="2410" w:type="dxa"/>
+          </w:tcPr>
+          <w:p>
+            <w:pPr>
+              <w:rPr>
+                <w:b/>
+                <w:szCs w:val="24"/>
+                <w:lang w:val="en-US"/>
+              </w:rPr>
+            </w:pPr>
+            <w:r>
+              <w:rPr>
+                <w:b/>
+                <w:sz w:val="24"/>
+                <w:szCs w:val="24"/>
+                <w:lang w:val="en-US"/>
+              </w:rPr>
+              <w:t>T0_COMP</w:t>
+            </w:r>
+          </w:p>
+        </w:tc>
+        <w:tc>
+          <w:tcPr>
+            <w:tcW w:w="5211" w:type="dxa"/>
+          </w:tcPr>
+          <w:p>
+            <w:pPr>
+              <w:rPr>
+                <w:i/>
+                <w:sz w:val="24"/>
+                <w:szCs w:val="24"/>
+                <w:lang w:val="en-US"/>
+              </w:rPr>
+            </w:pPr>
+            <w:r>
+              <w:rPr>
+                <w:i/>
+                <w:sz w:val="24"/>
+                <w:szCs w:val="24"/>
+                <w:lang w:val="en-US"/>
+              </w:rPr>
+              <w:t>Compare</w:t>
+            </w:r>
+            <w:r>
+              <w:rPr>
+                <w:i/>
+                <w:sz w:val="24"/>
+                <w:szCs w:val="24"/>
+                <w:lang w:val="en-US"/>
+              </w:rPr>
+              <w:t xml:space="preserve"> Value Register (upper 16 bit fixed to 0)</w:t>
+            </w:r>
+          </w:p>
+        </w:tc>
+        <w:tc>
+          <w:tcPr>
+            <w:tcW w:w="1701" w:type="dxa"/>
+          </w:tcPr>
+          <w:p>
+            <w:pPr>
+              <w:jc w:val="right"/>
+              <w:rPr>
+                <w:rFonts w:ascii="Consolas" w:hAnsi="Consolas" w:cs="Consolas"/>
+                <w:sz w:val="24"/>
+                <w:szCs w:val="24"/>
+                <w:lang w:val="en-US"/>
+              </w:rPr>
+            </w:pPr>
+            <w:r>
+              <w:rPr>
+                <w:rFonts w:ascii="Consolas" w:hAnsi="Consolas" w:cs="Consolas"/>
+                <w:sz w:val="24"/>
+                <w:szCs w:val="24"/>
+                <w:lang w:val="en-US"/>
+              </w:rPr>
+              <w:t>0xE001 8</w:t>
+            </w:r>
+            <w:r>
+              <w:rPr>
+                <w:rFonts w:ascii="Consolas" w:hAnsi="Consolas" w:cs="Consolas"/>
+                <w:sz w:val="24"/>
+                <w:szCs w:val="24"/>
+                <w:lang w:val="en-US"/>
+              </w:rPr>
+              <w:t>00</w:t>
+            </w:r>
+            <w:r>
+              <w:rPr>
+                <w:rFonts w:ascii="Consolas" w:hAnsi="Consolas" w:cs="Consolas"/>
+                <w:sz w:val="24"/>
+                <w:szCs w:val="24"/>
+                <w:lang w:val="en-US"/>
+              </w:rPr>
+              <w:t>8</w:t>
+            </w:r>
+          </w:p>
+        </w:tc>
+      </w:tr>
+    </w:tbl>
+    <w:p>
+      <w:pPr>
+        <w:rPr>
+          <w:lang w:val="en-US"/>
+        </w:rPr>
+      </w:pPr>
+    </w:p>
+    <w:p>
+      <w:pPr>
+        <w:pStyle w:val="S3"/>
+      </w:pPr>
+      <w:r>
+        <w:t>TIMER1</w:t>
+      </w:r>
+    </w:p>
+    <w:p>
+      <w:pPr>
+        <w:rPr>
+          <w:lang w:val="en-US"/>
+        </w:rPr>
+      </w:pPr>
+    </w:p>
+    <w:p>
+      <w:pPr>
+        <w:rPr>
+          <w:lang w:val="en-US"/>
+        </w:rPr>
+      </w:pPr>
+      <w:r>
+        <w:rPr>
+          <w:lang w:val="en-US"/>
+        </w:rPr>
+        <w:t>Each timer has a 16-bit counter. The cpu clock (CPUCLK, 1/16 CPUCLK and 1/256 CPUCLK) performs counting. Timer interrupts occur when the counter value reaches a certain value specified as the reference value, or when it overflows. The status register flag indicates which of the above has caused the interrupt.</w:t>
+      </w:r>
+    </w:p>
+    <w:p>
+      <w:pPr>
+        <w:rPr>
+          <w:lang w:val="en-US"/>
+        </w:rPr>
+      </w:pPr>
+    </w:p>
+    <w:p>
+      <w:pPr>
+        <w:rPr>
+          <w:lang w:val="en-US"/>
+        </w:rPr>
+      </w:pPr>
+    </w:p>
+    <w:tbl>
+      <w:tblPr>
+        <w:tblStyle w:val="Tabellengitternetz"/>
+        <w:tblW w:w="9322" w:type="dxa"/>
+        <w:tblBorders>
+          <w:top w:val="none" w:sz="0" w:space="0" w:color="auto"/>
+          <w:left w:val="none" w:sz="0" w:space="0" w:color="auto"/>
+          <w:bottom w:val="none" w:sz="0" w:space="0" w:color="auto"/>
+          <w:right w:val="none" w:sz="0" w:space="0" w:color="auto"/>
+          <w:insideH w:val="none" w:sz="0" w:space="0" w:color="auto"/>
+          <w:insideV w:val="none" w:sz="0" w:space="0" w:color="auto"/>
+        </w:tblBorders>
+        <w:tblLook w:val="04A0"/>
+      </w:tblPr>
+      <w:tblGrid>
+        <w:gridCol w:w="2410"/>
+        <w:gridCol w:w="5211"/>
+        <w:gridCol w:w="1701"/>
+      </w:tblGrid>
+      <w:tr>
+        <w:trPr>
+          <w:trHeight w:val="290"/>
+        </w:trPr>
+        <w:tc>
+          <w:tcPr>
+            <w:tcW w:w="2410" w:type="dxa"/>
+          </w:tcPr>
+          <w:p>
+            <w:pPr>
+              <w:rPr>
+                <w:b/>
+                <w:sz w:val="24"/>
+                <w:szCs w:val="24"/>
+                <w:lang w:val="en-US"/>
+              </w:rPr>
+            </w:pPr>
+            <w:r>
+              <w:rPr>
+                <w:b/>
+                <w:sz w:val="24"/>
+                <w:szCs w:val="24"/>
+                <w:lang w:val="en-US"/>
+              </w:rPr>
+              <w:t>T1</w:t>
+            </w:r>
+            <w:r>
+              <w:rPr>
+                <w:b/>
+                <w:sz w:val="24"/>
+                <w:szCs w:val="24"/>
+                <w:lang w:val="en-US"/>
+              </w:rPr>
+              <w:t>_MODE</w:t>
+            </w:r>
+          </w:p>
+        </w:tc>
+        <w:tc>
+          <w:tcPr>
+            <w:tcW w:w="5211" w:type="dxa"/>
+          </w:tcPr>
+          <w:p>
+            <w:pPr>
+              <w:rPr>
+                <w:i/>
+                <w:sz w:val="24"/>
+                <w:szCs w:val="24"/>
+                <w:lang w:val="en-US"/>
+              </w:rPr>
+            </w:pPr>
+            <w:r>
+              <w:rPr>
+                <w:i/>
+                <w:sz w:val="24"/>
+                <w:szCs w:val="24"/>
+                <w:lang w:val="en-US"/>
+              </w:rPr>
+              <w:t>Mode Setting and Status Register</w:t>
+            </w:r>
+          </w:p>
+        </w:tc>
+        <w:tc>
+          <w:tcPr>
+            <w:tcW w:w="1701" w:type="dxa"/>
+          </w:tcPr>
+          <w:p>
+            <w:pPr>
+              <w:jc w:val="right"/>
+              <w:rPr>
+                <w:rFonts w:ascii="Consolas" w:hAnsi="Consolas" w:cs="Consolas"/>
+                <w:sz w:val="24"/>
+                <w:szCs w:val="24"/>
+                <w:lang w:val="en-US"/>
+              </w:rPr>
+            </w:pPr>
+            <w:r>
+              <w:rPr>
+                <w:rFonts w:ascii="Consolas" w:hAnsi="Consolas" w:cs="Consolas"/>
+                <w:sz w:val="24"/>
+                <w:szCs w:val="24"/>
+                <w:lang w:val="en-US"/>
+              </w:rPr>
+              <w:t>0xE001 C</w:t>
+            </w:r>
+            <w:r>
+              <w:rPr>
+                <w:rFonts w:ascii="Consolas" w:hAnsi="Consolas" w:cs="Consolas"/>
+                <w:sz w:val="24"/>
+                <w:szCs w:val="24"/>
+                <w:lang w:val="en-US"/>
+              </w:rPr>
+              <w:t>000</w:t>
+            </w:r>
+          </w:p>
+        </w:tc>
+      </w:tr>
+      <w:tr>
+        <w:trPr>
+          <w:trHeight w:val="290"/>
+        </w:trPr>
+        <w:tc>
+          <w:tcPr>
+            <w:tcW w:w="2410" w:type="dxa"/>
+          </w:tcPr>
+          <w:p>
+            <w:pPr>
+              <w:rPr>
+                <w:b/>
+                <w:sz w:val="24"/>
+                <w:szCs w:val="24"/>
+                <w:lang w:val="en-US"/>
+              </w:rPr>
+            </w:pPr>
+            <w:r>
+              <w:rPr>
+                <w:b/>
+                <w:sz w:val="24"/>
+                <w:szCs w:val="24"/>
+                <w:lang w:val="en-US"/>
+              </w:rPr>
+              <w:t>T1</w:t>
+            </w:r>
+            <w:r>
+              <w:rPr>
+                <w:b/>
+                <w:sz w:val="24"/>
+                <w:szCs w:val="24"/>
+                <w:lang w:val="en-US"/>
+              </w:rPr>
+              <w:t>_COUNT</w:t>
+            </w:r>
+          </w:p>
+        </w:tc>
+        <w:tc>
+          <w:tcPr>
+            <w:tcW w:w="5211" w:type="dxa"/>
+          </w:tcPr>
+          <w:p>
+            <w:pPr>
+              <w:rPr>
+                <w:i/>
+                <w:sz w:val="24"/>
+                <w:szCs w:val="24"/>
+                <w:lang w:val="en-US"/>
+              </w:rPr>
+            </w:pPr>
+            <w:r>
+              <w:rPr>
+                <w:i/>
+                <w:sz w:val="24"/>
+                <w:szCs w:val="24"/>
+                <w:lang w:val="en-US"/>
+              </w:rPr>
+              <w:t>Counter Value Register (upper 16 bit fixed to 0)</w:t>
+            </w:r>
+          </w:p>
+        </w:tc>
+        <w:tc>
+          <w:tcPr>
+            <w:tcW w:w="1701" w:type="dxa"/>
+          </w:tcPr>
+          <w:p>
+            <w:pPr>
+              <w:jc w:val="right"/>
+              <w:rPr>
+                <w:rFonts w:ascii="Consolas" w:hAnsi="Consolas" w:cs="Consolas"/>
+                <w:sz w:val="24"/>
+                <w:szCs w:val="24"/>
+                <w:lang w:val="en-US"/>
+              </w:rPr>
+            </w:pPr>
+            <w:r>
+              <w:rPr>
+                <w:rFonts w:ascii="Consolas" w:hAnsi="Consolas" w:cs="Consolas"/>
+                <w:sz w:val="24"/>
+                <w:szCs w:val="24"/>
+                <w:lang w:val="en-US"/>
+              </w:rPr>
+              <w:t>0xE001 C</w:t>
+            </w:r>
+            <w:r>
+              <w:rPr>
+                <w:rFonts w:ascii="Consolas" w:hAnsi="Consolas" w:cs="Consolas"/>
+                <w:sz w:val="24"/>
+                <w:szCs w:val="24"/>
+                <w:lang w:val="en-US"/>
+              </w:rPr>
+              <w:t>00</w:t>
+            </w:r>
+            <w:r>
+              <w:rPr>
+                <w:rFonts w:ascii="Consolas" w:hAnsi="Consolas" w:cs="Consolas"/>
+                <w:sz w:val="24"/>
+                <w:szCs w:val="24"/>
+                <w:lang w:val="en-US"/>
+              </w:rPr>
+              <w:t>4</w:t>
+            </w:r>
+          </w:p>
+        </w:tc>
+      </w:tr>
+      <w:tr>
+        <w:trPr>
+          <w:trHeight w:val="290"/>
+        </w:trPr>
+        <w:tc>
+          <w:tcPr>
+            <w:tcW w:w="2410" w:type="dxa"/>
+          </w:tcPr>
+          <w:p>
+            <w:pPr>
+              <w:rPr>
+                <w:b/>
+                <w:szCs w:val="24"/>
+                <w:lang w:val="en-US"/>
+              </w:rPr>
+            </w:pPr>
+            <w:r>
+              <w:rPr>
+                <w:b/>
+                <w:sz w:val="24"/>
+                <w:szCs w:val="24"/>
+                <w:lang w:val="en-US"/>
+              </w:rPr>
+              <w:t>T1</w:t>
+            </w:r>
+            <w:r>
+              <w:rPr>
+                <w:b/>
+                <w:sz w:val="24"/>
+                <w:szCs w:val="24"/>
+                <w:lang w:val="en-US"/>
+              </w:rPr>
+              <w:t>_COMP</w:t>
+            </w:r>
+          </w:p>
+        </w:tc>
+        <w:tc>
+          <w:tcPr>
+            <w:tcW w:w="5211" w:type="dxa"/>
+          </w:tcPr>
+          <w:p>
+            <w:pPr>
+              <w:rPr>
+                <w:i/>
+                <w:sz w:val="24"/>
+                <w:szCs w:val="24"/>
+                <w:lang w:val="en-US"/>
+              </w:rPr>
+            </w:pPr>
+            <w:r>
+              <w:rPr>
+                <w:i/>
+                <w:sz w:val="24"/>
+                <w:szCs w:val="24"/>
+                <w:lang w:val="en-US"/>
+              </w:rPr>
+              <w:t>Compare Value Register (upper 16 bit fixed to 0)</w:t>
+            </w:r>
+          </w:p>
+        </w:tc>
+        <w:tc>
+          <w:tcPr>
+            <w:tcW w:w="1701" w:type="dxa"/>
+          </w:tcPr>
+          <w:p>
+            <w:pPr>
+              <w:jc w:val="right"/>
+              <w:rPr>
+                <w:rFonts w:ascii="Consolas" w:hAnsi="Consolas" w:cs="Consolas"/>
+                <w:sz w:val="24"/>
+                <w:szCs w:val="24"/>
+                <w:lang w:val="en-US"/>
+              </w:rPr>
+            </w:pPr>
+            <w:r>
+              <w:rPr>
+                <w:rFonts w:ascii="Consolas" w:hAnsi="Consolas" w:cs="Consolas"/>
+                <w:sz w:val="24"/>
+                <w:szCs w:val="24"/>
+                <w:lang w:val="en-US"/>
+              </w:rPr>
+              <w:t>0xE001 C</w:t>
+            </w:r>
+            <w:r>
+              <w:rPr>
+                <w:rFonts w:ascii="Consolas" w:hAnsi="Consolas" w:cs="Consolas"/>
+                <w:sz w:val="24"/>
+                <w:szCs w:val="24"/>
+                <w:lang w:val="en-US"/>
+              </w:rPr>
+              <w:t>00</w:t>
+            </w:r>
+            <w:r>
+              <w:rPr>
+                <w:rFonts w:ascii="Consolas" w:hAnsi="Consolas" w:cs="Consolas"/>
+                <w:sz w:val="24"/>
+                <w:szCs w:val="24"/>
+                <w:lang w:val="en-US"/>
+              </w:rPr>
+              <w:t>8</w:t>
             </w:r>
           </w:p>
         </w:tc>

</xml_diff>

<commit_message>
adding an RTC (DS1307)
</commit_message>
<xml_diff>
--- a/Docs/DevBoard_Datasheet.docx
+++ b/Docs/DevBoard_Datasheet.docx
@@ -1272,13 +1272,95 @@
               <w:rPr>
                 <w:lang w:val="en-US"/>
               </w:rPr>
-              <w:t>0xE002 0</w:t>
+              <w:t>0xE002 4</w:t>
             </w:r>
             <w:r>
               <w:rPr>
                 <w:lang w:val="en-US"/>
               </w:rPr>
               <w:t>000</w:t>
+            </w:r>
+          </w:p>
+        </w:tc>
+      </w:tr>
+      <w:tr>
+        <w:tc>
+          <w:tcPr>
+            <w:tcW w:w="959" w:type="dxa"/>
+            <w:tcBorders>
+              <w:top w:val="nil"/>
+              <w:left w:val="nil"/>
+              <w:bottom w:val="nil"/>
+            </w:tcBorders>
+            <w:vAlign w:val="bottom"/>
+          </w:tcPr>
+          <w:p>
+            <w:pPr>
+              <w:jc w:val="right"/>
+              <w:rPr>
+                <w:lang w:val="en-US"/>
+              </w:rPr>
+            </w:pPr>
+          </w:p>
+        </w:tc>
+        <w:tc>
+          <w:tcPr>
+            <w:tcW w:w="6946" w:type="dxa"/>
+            <w:vAlign w:val="center"/>
+          </w:tcPr>
+          <w:p>
+            <w:pPr>
+              <w:jc w:val="center"/>
+              <w:rPr>
+                <w:lang w:val="en-US"/>
+              </w:rPr>
+            </w:pPr>
+          </w:p>
+          <w:p>
+            <w:pPr>
+              <w:jc w:val="center"/>
+              <w:rPr>
+                <w:lang w:val="en-US"/>
+              </w:rPr>
+            </w:pPr>
+            <w:r>
+              <w:rPr>
+                <w:lang w:val="en-US"/>
+              </w:rPr>
+              <w:t>RTC</w:t>
+            </w:r>
+          </w:p>
+          <w:p>
+            <w:pPr>
+              <w:jc w:val="center"/>
+              <w:rPr>
+                <w:lang w:val="en-US"/>
+              </w:rPr>
+            </w:pPr>
+          </w:p>
+        </w:tc>
+        <w:tc>
+          <w:tcPr>
+            <w:tcW w:w="1383" w:type="dxa"/>
+            <w:tcBorders>
+              <w:top w:val="nil"/>
+              <w:bottom w:val="nil"/>
+              <w:right w:val="nil"/>
+            </w:tcBorders>
+            <w:vAlign w:val="bottom"/>
+          </w:tcPr>
+          <w:p>
+            <w:pPr>
+              <w:jc w:val="left"/>
+              <w:rPr>
+                <w:lang w:val="en-US"/>
+              </w:rPr>
+            </w:pPr>
+            <w:r>
+              <w:rPr>
+                <w:lang w:val="en-US"/>
+              </w:rPr>
+              <w:t>0xE002 0000</w:t>
             </w:r>
           </w:p>
         </w:tc>
@@ -2807,7 +2889,14 @@
     </w:tbl>
     <w:p>
       <w:pPr>
-        <w:jc w:val="center"/>
+        <w:pStyle w:val="S3"/>
+      </w:pPr>
+      <w:r>
+        <w:t>RTC</w:t>
+      </w:r>
+    </w:p>
+    <w:p>
+      <w:pPr>
         <w:rPr>
           <w:lang w:val="en-US"/>
         </w:rPr>
@@ -2815,18 +2904,9 @@
     </w:p>
     <w:p>
       <w:pPr>
-        <w:pStyle w:val="S3"/>
+        <w:pStyle w:val="S2"/>
       </w:pPr>
       <w:r>
-        <w:br w:type="page"/>
-      </w:r>
-    </w:p>
-    <w:p>
-      <w:pPr>
-        <w:pStyle w:val="S2"/>
-      </w:pPr>
-      <w:r>
-        <w:lastRenderedPageBreak/>
         <w:t>Memory-Mapped Hardware Registers</w:t>
       </w:r>
     </w:p>
@@ -5035,6 +5115,7 @@
         <w:pStyle w:val="S3"/>
       </w:pPr>
       <w:r>
+        <w:lastRenderedPageBreak/>
         <w:t>LED0-7</w:t>
       </w:r>
     </w:p>
@@ -8736,7 +8817,6 @@
               <w:rPr>
                 <w:lang w:val="en-US"/>
               </w:rPr>
-              <w:lastRenderedPageBreak/>
               <w:t>ZRET</w:t>
             </w:r>
           </w:p>
@@ -9498,13 +9578,7 @@
               <w:rPr>
                 <w:lang w:val="en-US"/>
               </w:rPr>
-              <w:t>0</w:t>
-            </w:r>
-            <w:r>
-              <w:rPr>
-                <w:lang w:val="en-US"/>
-              </w:rPr>
-              <w:t xml:space="preserve">   </w:t>
+              <w:t xml:space="preserve">0   </w:t>
             </w:r>
           </w:p>
         </w:tc>
@@ -10318,7 +10392,6 @@
         <w:pStyle w:val="S3"/>
       </w:pPr>
       <w:r>
-        <w:lastRenderedPageBreak/>
         <w:t>TIMER1</w:t>
       </w:r>
     </w:p>
@@ -12348,6 +12421,7 @@
               <w:rPr>
                 <w:lang w:val="en-US"/>
               </w:rPr>
+              <w:lastRenderedPageBreak/>
               <w:t>An overflow-interrupt is not generated.</w:t>
             </w:r>
           </w:p>
@@ -12388,6 +12462,7 @@
               <w:rPr>
                 <w:lang w:val="en-US"/>
               </w:rPr>
+              <w:lastRenderedPageBreak/>
               <w:t>EQUF</w:t>
             </w:r>
           </w:p>
@@ -12761,13 +12836,7 @@
               <w:rPr>
                 <w:lang w:val="en-US"/>
               </w:rPr>
-              <w:t>0</w:t>
-            </w:r>
-            <w:r>
-              <w:rPr>
-                <w:lang w:val="en-US"/>
-              </w:rPr>
-              <w:t xml:space="preserve">   </w:t>
+              <w:t xml:space="preserve">0   </w:t>
             </w:r>
           </w:p>
         </w:tc>
@@ -12867,7 +12936,6 @@
               <w:rPr>
                 <w:lang w:val="en-US"/>
               </w:rPr>
-              <w:lastRenderedPageBreak/>
               <w:t>0</w:t>
             </w:r>
           </w:p>

</xml_diff>